<commit_message>
Add persistent request handling and ThreadPools.
</commit_message>
<xml_diff>
--- a/Server - Improvements.docx
+++ b/Server - Improvements.docx
@@ -53,10 +53,119 @@
           <w:szCs w:val="19"/>
           <w:highlight w:val="white"/>
         </w:rPr>
-        <w:t xml:space="preserve"> </w:t>
-      </w:r>
-      <w:proofErr w:type="spellStart"/>
-      <w:proofErr w:type="gramStart"/>
+        <w:t xml:space="preserve"> Listener.AcceptSocketAsync()</w:t>
+      </w:r>
+      <w:r>
+        <w:t>, we are able to allow the server to accept multiple connections and handle them in an asynchronous manner.</w:t>
+      </w:r>
+    </w:p>
+    <w:p>
+      <w:pPr>
+        <w:pStyle w:val="Heading2"/>
+      </w:pPr>
+      <w:r>
+        <w:t>Affected tactics</w:t>
+      </w:r>
+    </w:p>
+    <w:p>
+      <w:r>
+        <w:t>Availability – The server can simultaneously serve as many clients as the semaphore is configured to allow, at the expense of slower response times.</w:t>
+      </w:r>
+    </w:p>
+    <w:p>
+      <w:r>
+        <w:t>Performance – The server can limit the number of connections it simultaneously serves to decrease response times.</w:t>
+      </w:r>
+    </w:p>
+    <w:p>
+      <w:pPr>
+        <w:pStyle w:val="Heading2"/>
+      </w:pPr>
+      <w:r>
+        <w:t>Evaluation</w:t>
+      </w:r>
+    </w:p>
+    <w:p>
+      <w:r>
+        <w:t>Service Rate before modification: ~180</w:t>
+      </w:r>
+    </w:p>
+    <w:p>
+      <w:r>
+        <w:t>Service Rate with 64-connection Semaphore: ~220</w:t>
+      </w:r>
+    </w:p>
+    <w:p>
+      <w:r>
+        <w:t>Service Rate with 64-connection Semaphore and 10ms connection interval: ~290</w:t>
+      </w:r>
+    </w:p>
+    <w:p>
+      <w:pPr>
+        <w:pStyle w:val="Heading1"/>
+      </w:pPr>
+      <w:r>
+        <w:t>Persistent HTTP request handling</w:t>
+      </w:r>
+    </w:p>
+    <w:p>
+      <w:r>
+        <w:t>Using the HTTP Connection header, we accept persistent requests.</w:t>
+      </w:r>
+    </w:p>
+    <w:p>
+      <w:pPr>
+        <w:pStyle w:val="Heading2"/>
+      </w:pPr>
+      <w:r>
+        <w:t>Affected tactics</w:t>
+      </w:r>
+    </w:p>
+    <w:p>
+      <w:r>
+        <w:t xml:space="preserve">Performance – The server can keep persistent requests alive, which reduces round-trip time and allows for less resource turnover (which has an additional time benefit). </w:t>
+      </w:r>
+    </w:p>
+    <w:p>
+      <w:pPr>
+        <w:pStyle w:val="Heading2"/>
+      </w:pPr>
+      <w:r>
+        <w:t>Evaluation</w:t>
+      </w:r>
+    </w:p>
+    <w:p>
+      <w:r>
+        <w:t>Service Rate after previous modification: ~220</w:t>
+      </w:r>
+    </w:p>
+    <w:p>
+      <w:r>
+        <w:t>Service Rate with 10ms connection interval: ~450</w:t>
+      </w:r>
+    </w:p>
+    <w:p>
+      <w:pPr>
+        <w:pStyle w:val="Heading1"/>
+      </w:pPr>
+      <w:r>
+        <w:t>ThreadPools</w:t>
+      </w:r>
+    </w:p>
+    <w:p>
+      <w:r>
+        <w:t xml:space="preserve">Using </w:t>
+      </w:r>
+      <w:r>
+        <w:rPr>
+          <w:rFonts w:ascii="Consolas" w:hAnsi="Consolas" w:cs="Consolas"/>
+          <w:color w:val="2B91AF"/>
+          <w:sz w:val="19"/>
+          <w:szCs w:val="19"/>
+          <w:highlight w:val="white"/>
+        </w:rPr>
+        <w:t>ThreadPool</w:t>
+      </w:r>
       <w:r>
         <w:rPr>
           <w:rFonts w:ascii="Consolas" w:hAnsi="Consolas" w:cs="Consolas"/>
@@ -65,32 +174,10 @@
           <w:szCs w:val="19"/>
           <w:highlight w:val="white"/>
         </w:rPr>
-        <w:t>Listener.AcceptSocketAsync</w:t>
-      </w:r>
-      <w:proofErr w:type="spellEnd"/>
-      <w:r>
-        <w:rPr>
-          <w:rFonts w:ascii="Consolas" w:hAnsi="Consolas" w:cs="Consolas"/>
-          <w:color w:val="000000"/>
-          <w:sz w:val="19"/>
-          <w:szCs w:val="19"/>
-          <w:highlight w:val="white"/>
-        </w:rPr>
-        <w:t>(</w:t>
-      </w:r>
-      <w:proofErr w:type="gramEnd"/>
-      <w:r>
-        <w:rPr>
-          <w:rFonts w:ascii="Consolas" w:hAnsi="Consolas" w:cs="Consolas"/>
-          <w:color w:val="000000"/>
-          <w:sz w:val="19"/>
-          <w:szCs w:val="19"/>
-          <w:highlight w:val="white"/>
-        </w:rPr>
-        <w:t>);</w:t>
-      </w:r>
-      <w:r>
-        <w:t xml:space="preserve"> , we are able to allow the server to accept multiple connections and handle them in an asynchronous manner.</w:t>
+        <w:t>.QueueUserWorkItem</w:t>
+      </w:r>
+      <w:r>
+        <w:t>, we remove much of the overhead of manually starting threads.</w:t>
       </w:r>
     </w:p>
     <w:p>
@@ -103,12 +190,15 @@
     </w:p>
     <w:p>
       <w:r>
-        <w:t>Availability – The server can simultaneously serve as many clients as the semaphore is configured to allow, at the expense of slower response times.</w:t>
-      </w:r>
-    </w:p>
-    <w:p>
-      <w:r>
-        <w:t>Performance – The server can limit the number of connections it simultaneously serves to decrease response times.</w:t>
+        <w:t>Availability – The server can serve more connections per second because of decreased overhead.</w:t>
+      </w:r>
+    </w:p>
+    <w:p>
+      <w:r>
+        <w:t xml:space="preserve">Performance – The server can </w:t>
+      </w:r>
+      <w:r>
+        <w:t xml:space="preserve">better handle repeated connection requests using a pool of threads managed by the framework. </w:t>
       </w:r>
     </w:p>
     <w:p>
@@ -121,23 +211,23 @@
     </w:p>
     <w:p>
       <w:r>
-        <w:t>Service Rate before modification: ~180</w:t>
-      </w:r>
-    </w:p>
-    <w:p>
-      <w:r>
-        <w:t>Service Rate with 64-connection Semaphore: ~220</w:t>
-      </w:r>
-    </w:p>
-    <w:p>
-      <w:r>
-        <w:t>Service Rate with 64-connection Semaphore and 10ms connection interval: ~290</w:t>
-      </w:r>
-    </w:p>
-    <w:p>
+        <w:t xml:space="preserve">Service Rate after previous </w:t>
+      </w:r>
+      <w:r>
+        <w:t>modification: ~450</w:t>
+      </w:r>
+    </w:p>
+    <w:p>
+      <w:r>
+        <w:t>Service Rate with 10ms connection interval</w:t>
+      </w:r>
+      <w:r>
+        <w:t>: ~1150</w:t>
+      </w:r>
       <w:bookmarkStart w:id="0" w:name="_GoBack"/>
       <w:bookmarkEnd w:id="0"/>
     </w:p>
+    <w:p/>
     <w:sectPr>
       <w:pgSz w:w="12240" w:h="15840"/>
       <w:pgMar w:top="1440" w:right="1440" w:bottom="1440" w:left="1440" w:header="720" w:footer="576" w:gutter="0"/>

</xml_diff>